<commit_message>
Update server application image
</commit_message>
<xml_diff>
--- a/Documentos/Diagramas/Esquema Estrutura Servidor.docx
+++ b/Documentos/Diagramas/Esquema Estrutura Servidor.docx
@@ -13,7 +13,6 @@
       </w:pPr>
     </w:p>
     <w:p>
-      <w:bookmarkStart w:id="0" w:name="_GoBack"/>
       <w:r>
         <w:rPr>
           <w:noProof/>
@@ -2817,7 +2816,6 @@
           </mc:Fallback>
         </mc:AlternateContent>
       </w:r>
-      <w:bookmarkEnd w:id="0"/>
       <w:r>
         <w:br w:type="page"/>
       </w:r>
@@ -2826,6 +2824,7 @@
       <w:pPr>
         <w:jc w:val="center"/>
       </w:pPr>
+      <w:bookmarkStart w:id="0" w:name="_GoBack"/>
       <w:r>
         <w:rPr>
           <w:noProof/>
@@ -2837,15 +2836,15 @@
               <wp:anchor distT="0" distB="0" distL="114300" distR="114300" simplePos="0" relativeHeight="251593728" behindDoc="0" locked="0" layoutInCell="1" allowOverlap="1">
                 <wp:simplePos x="0" y="0"/>
                 <wp:positionH relativeFrom="column">
-                  <wp:posOffset>3455769</wp:posOffset>
+                  <wp:posOffset>3062605</wp:posOffset>
                 </wp:positionH>
                 <wp:positionV relativeFrom="paragraph">
-                  <wp:posOffset>452120</wp:posOffset>
+                  <wp:posOffset>451485</wp:posOffset>
                 </wp:positionV>
-                <wp:extent cx="8931238" cy="4468284"/>
-                <wp:effectExtent l="0" t="0" r="3810" b="0"/>
+                <wp:extent cx="9328367" cy="4471670"/>
+                <wp:effectExtent l="0" t="0" r="6350" b="5080"/>
                 <wp:wrapNone/>
-                <wp:docPr id="211" name="Grupo 211"/>
+                <wp:docPr id="1" name="Grupo 1"/>
                 <wp:cNvGraphicFramePr/>
                 <a:graphic xmlns:a="http://schemas.openxmlformats.org/drawingml/2006/main">
                   <a:graphicData uri="http://schemas.microsoft.com/office/word/2010/wordprocessingGroup">
@@ -2854,9 +2853,9 @@
                       <wpg:grpSpPr>
                         <a:xfrm>
                           <a:off x="0" y="0"/>
-                          <a:ext cx="8931238" cy="4468284"/>
-                          <a:chOff x="-5885" y="0"/>
-                          <a:chExt cx="8931238" cy="4468284"/>
+                          <a:ext cx="9328367" cy="4471670"/>
+                          <a:chOff x="0" y="0"/>
+                          <a:chExt cx="9328367" cy="4471670"/>
                         </a:xfrm>
                       </wpg:grpSpPr>
                       <wps:wsp>
@@ -2864,8 +2863,8 @@
                         <wps:cNvSpPr/>
                         <wps:spPr>
                           <a:xfrm>
-                            <a:off x="2201333" y="228600"/>
-                            <a:ext cx="4864100" cy="3086100"/>
+                            <a:off x="2186940" y="228600"/>
+                            <a:ext cx="5283200" cy="3086100"/>
                           </a:xfrm>
                           <a:prstGeom prst="rect">
                             <a:avLst/>
@@ -2907,7 +2906,7 @@
                         <wps:cNvSpPr/>
                         <wps:spPr>
                           <a:xfrm>
-                            <a:off x="2311400" y="347134"/>
+                            <a:off x="2712720" y="350520"/>
                             <a:ext cx="1439545" cy="915035"/>
                           </a:xfrm>
                           <a:prstGeom prst="roundRect">
@@ -2974,7 +2973,7 @@
                         <wps:cNvSpPr/>
                         <wps:spPr>
                           <a:xfrm>
-                            <a:off x="3911600" y="347134"/>
+                            <a:off x="4312920" y="350520"/>
                             <a:ext cx="1440000" cy="2858135"/>
                           </a:xfrm>
                           <a:prstGeom prst="roundRect">
@@ -3046,7 +3045,7 @@
                         <wps:cNvSpPr/>
                         <wps:spPr>
                           <a:xfrm>
-                            <a:off x="5511800" y="347134"/>
+                            <a:off x="5913120" y="350520"/>
                             <a:ext cx="1440000" cy="2858135"/>
                           </a:xfrm>
                           <a:prstGeom prst="roundRect">
@@ -3118,7 +3117,7 @@
                         <wps:cNvSpPr/>
                         <wps:spPr>
                           <a:xfrm>
-                            <a:off x="2311400" y="1380067"/>
+                            <a:off x="2712720" y="1379220"/>
                             <a:ext cx="1439545" cy="1828165"/>
                           </a:xfrm>
                           <a:prstGeom prst="roundRect">
@@ -3190,7 +3189,7 @@
                         <wps:cNvSpPr/>
                         <wps:spPr>
                           <a:xfrm>
-                            <a:off x="0" y="2412084"/>
+                            <a:off x="403860" y="2415540"/>
                             <a:ext cx="7255310" cy="570865"/>
                           </a:xfrm>
                           <a:prstGeom prst="rect">
@@ -3233,7 +3232,7 @@
                         <wps:cNvSpPr/>
                         <wps:spPr>
                           <a:xfrm>
-                            <a:off x="2664377" y="2507421"/>
+                            <a:off x="3063240" y="2506980"/>
                             <a:ext cx="719455" cy="395605"/>
                           </a:xfrm>
                           <a:prstGeom prst="rect">
@@ -3297,7 +3296,7 @@
                         <wps:cNvSpPr/>
                         <wps:spPr>
                           <a:xfrm>
-                            <a:off x="1546652" y="2504832"/>
+                            <a:off x="1828800" y="2506980"/>
                             <a:ext cx="719455" cy="395605"/>
                           </a:xfrm>
                           <a:prstGeom prst="rect">
@@ -3357,7 +3356,7 @@
                         <wps:cNvSpPr txBox="1"/>
                         <wps:spPr>
                           <a:xfrm>
-                            <a:off x="-5885" y="2556448"/>
+                            <a:off x="396240" y="2552700"/>
                             <a:ext cx="1157407" cy="282575"/>
                           </a:xfrm>
                           <a:prstGeom prst="rect">
@@ -3397,7 +3396,7 @@
                         <wps:cNvSpPr/>
                         <wps:spPr>
                           <a:xfrm>
-                            <a:off x="4495800" y="2692400"/>
+                            <a:off x="4899660" y="2689860"/>
                             <a:ext cx="719455" cy="395605"/>
                           </a:xfrm>
                           <a:prstGeom prst="rect">
@@ -3455,7 +3454,7 @@
                         <wps:cNvSpPr/>
                         <wps:spPr>
                           <a:xfrm>
-                            <a:off x="4267200" y="2302934"/>
+                            <a:off x="4671060" y="2301240"/>
                             <a:ext cx="719455" cy="395605"/>
                           </a:xfrm>
                           <a:prstGeom prst="rect">
@@ -3524,7 +3523,7 @@
                         <wps:cNvSpPr/>
                         <wps:spPr>
                           <a:xfrm>
-                            <a:off x="6036733" y="2683934"/>
+                            <a:off x="6438900" y="2682240"/>
                             <a:ext cx="791845" cy="395605"/>
                           </a:xfrm>
                           <a:prstGeom prst="rect">
@@ -3582,7 +3581,7 @@
                         <wps:cNvSpPr/>
                         <wps:spPr>
                           <a:xfrm>
-                            <a:off x="5858933" y="2294467"/>
+                            <a:off x="6263640" y="2293620"/>
                             <a:ext cx="719455" cy="395605"/>
                           </a:xfrm>
                           <a:prstGeom prst="rect">
@@ -3644,7 +3643,7 @@
                         <wps:cNvSpPr txBox="1"/>
                         <wps:spPr>
                           <a:xfrm>
-                            <a:off x="2201333" y="0"/>
+                            <a:off x="2194560" y="0"/>
                             <a:ext cx="1481455" cy="329796"/>
                           </a:xfrm>
                           <a:prstGeom prst="rect">
@@ -3676,7 +3675,7 @@
                         <wpg:cNvGrpSpPr/>
                         <wpg:grpSpPr>
                           <a:xfrm>
-                            <a:off x="999066" y="1159934"/>
+                            <a:off x="998220" y="1165860"/>
                             <a:ext cx="712470" cy="372110"/>
                             <a:chOff x="0" y="0"/>
                             <a:chExt cx="712470" cy="372629"/>
@@ -3777,7 +3776,7 @@
                         <wpg:cNvGrpSpPr/>
                         <wpg:grpSpPr>
                           <a:xfrm rot="16200000">
-                            <a:off x="1896533" y="1126067"/>
+                            <a:off x="1885950" y="1131570"/>
                             <a:ext cx="172720" cy="438785"/>
                             <a:chOff x="1918854" y="0"/>
                             <a:chExt cx="172720" cy="439097"/>
@@ -3884,7 +3883,7 @@
                         <wpg:cNvGrpSpPr/>
                         <wpg:grpSpPr>
                           <a:xfrm>
-                            <a:off x="7154333" y="1159934"/>
+                            <a:off x="7559040" y="1158240"/>
                             <a:ext cx="712470" cy="372110"/>
                             <a:chOff x="0" y="-13"/>
                             <a:chExt cx="712470" cy="372629"/>
@@ -3979,7 +3978,7 @@
                         <wps:cNvSpPr/>
                         <wps:spPr>
                           <a:xfrm>
-                            <a:off x="2768600" y="3547534"/>
+                            <a:off x="3169920" y="3550920"/>
                             <a:ext cx="432000" cy="432000"/>
                           </a:xfrm>
                           <a:prstGeom prst="ellipse">
@@ -4020,7 +4019,7 @@
                         <wps:cNvSpPr/>
                         <wps:spPr>
                           <a:xfrm>
-                            <a:off x="4368800" y="3547534"/>
+                            <a:off x="4770120" y="3550920"/>
                             <a:ext cx="432000" cy="432000"/>
                           </a:xfrm>
                           <a:prstGeom prst="ellipse">
@@ -4061,7 +4060,7 @@
                         <wps:cNvSpPr/>
                         <wps:spPr>
                           <a:xfrm>
-                            <a:off x="8255000" y="3547534"/>
+                            <a:off x="8656320" y="3550920"/>
                             <a:ext cx="432000" cy="432000"/>
                           </a:xfrm>
                           <a:prstGeom prst="ellipse">
@@ -4102,7 +4101,7 @@
                         <wps:cNvSpPr/>
                         <wps:spPr>
                           <a:xfrm>
-                            <a:off x="8009466" y="1016000"/>
+                            <a:off x="8412480" y="1013460"/>
                             <a:ext cx="915887" cy="678872"/>
                           </a:xfrm>
                           <a:prstGeom prst="rect">
@@ -4165,8 +4164,8 @@
                         <wps:cNvSpPr/>
                         <wps:spPr>
                           <a:xfrm>
-                            <a:off x="0" y="1007534"/>
-                            <a:ext cx="915887" cy="678872"/>
+                            <a:off x="0" y="1013460"/>
+                            <a:ext cx="915670" cy="678815"/>
                           </a:xfrm>
                           <a:prstGeom prst="rect">
                             <a:avLst/>
@@ -4229,7 +4228,7 @@
                         <wps:cNvSpPr/>
                         <wps:spPr>
                           <a:xfrm>
-                            <a:off x="6087533" y="3547534"/>
+                            <a:off x="6492240" y="3550920"/>
                             <a:ext cx="432000" cy="432000"/>
                           </a:xfrm>
                           <a:prstGeom prst="ellipse">
@@ -4270,7 +4269,7 @@
                         <wps:cNvSpPr txBox="1"/>
                         <wps:spPr>
                           <a:xfrm>
-                            <a:off x="8255000" y="4004734"/>
+                            <a:off x="8656320" y="4008120"/>
                             <a:ext cx="577677" cy="294929"/>
                           </a:xfrm>
                           <a:prstGeom prst="rect">
@@ -4311,7 +4310,7 @@
                         <wps:cNvSpPr txBox="1"/>
                         <wps:spPr>
                           <a:xfrm>
-                            <a:off x="6096000" y="4004734"/>
+                            <a:off x="6499860" y="4008120"/>
                             <a:ext cx="477001" cy="294929"/>
                           </a:xfrm>
                           <a:prstGeom prst="rect">
@@ -4352,7 +4351,7 @@
                         <wps:cNvSpPr txBox="1"/>
                         <wps:spPr>
                           <a:xfrm>
-                            <a:off x="4368800" y="4004734"/>
+                            <a:off x="4770120" y="4008120"/>
                             <a:ext cx="535940" cy="294640"/>
                           </a:xfrm>
                           <a:prstGeom prst="rect">
@@ -4393,7 +4392,7 @@
                         <wps:cNvSpPr txBox="1"/>
                         <wps:spPr>
                           <a:xfrm>
-                            <a:off x="2556810" y="3979536"/>
+                            <a:off x="2956560" y="3977640"/>
                             <a:ext cx="865159" cy="294897"/>
                           </a:xfrm>
                           <a:prstGeom prst="rect">
@@ -4435,7 +4434,7 @@
                         <wps:cNvCnPr/>
                         <wps:spPr>
                           <a:xfrm>
-                            <a:off x="6663266" y="3784600"/>
+                            <a:off x="7063740" y="3787140"/>
                             <a:ext cx="1476000" cy="0"/>
                           </a:xfrm>
                           <a:prstGeom prst="straightConnector1">
@@ -4468,7 +4467,7 @@
                         <wps:cNvCnPr/>
                         <wps:spPr>
                           <a:xfrm>
-                            <a:off x="4944533" y="3784600"/>
+                            <a:off x="5349240" y="3787140"/>
                             <a:ext cx="1008000" cy="0"/>
                           </a:xfrm>
                           <a:prstGeom prst="straightConnector1">
@@ -4501,7 +4500,7 @@
                         <wps:cNvCnPr/>
                         <wps:spPr>
                           <a:xfrm>
-                            <a:off x="3293533" y="3784600"/>
+                            <a:off x="3695700" y="3787140"/>
                             <a:ext cx="1008000" cy="0"/>
                           </a:xfrm>
                           <a:prstGeom prst="straightConnector1">
@@ -4534,7 +4533,7 @@
                         <wps:cNvSpPr txBox="1"/>
                         <wps:spPr>
                           <a:xfrm>
-                            <a:off x="6976533" y="3784600"/>
+                            <a:off x="7376160" y="3787140"/>
                             <a:ext cx="976976" cy="345844"/>
                           </a:xfrm>
                           <a:prstGeom prst="rect">
@@ -4576,7 +4575,7 @@
                         <wps:cNvSpPr txBox="1"/>
                         <wps:spPr>
                           <a:xfrm>
-                            <a:off x="3379499" y="3784600"/>
+                            <a:off x="3779520" y="3787140"/>
                             <a:ext cx="976976" cy="345844"/>
                           </a:xfrm>
                           <a:prstGeom prst="rect">
@@ -4618,7 +4617,7 @@
                         <wps:cNvSpPr txBox="1"/>
                         <wps:spPr>
                           <a:xfrm>
-                            <a:off x="5059761" y="3787859"/>
+                            <a:off x="5463540" y="3787140"/>
                             <a:ext cx="976976" cy="345844"/>
                           </a:xfrm>
                           <a:prstGeom prst="rect">
@@ -4660,7 +4659,7 @@
                         <wps:cNvSpPr/>
                         <wps:spPr>
                           <a:xfrm>
-                            <a:off x="1058333" y="3547534"/>
+                            <a:off x="1463040" y="3550920"/>
                             <a:ext cx="432000" cy="432000"/>
                           </a:xfrm>
                           <a:prstGeom prst="ellipse">
@@ -4701,7 +4700,7 @@
                         <wps:cNvCnPr/>
                         <wps:spPr>
                           <a:xfrm>
-                            <a:off x="1600200" y="3776134"/>
+                            <a:off x="2004060" y="3779520"/>
                             <a:ext cx="1008000" cy="0"/>
                           </a:xfrm>
                           <a:prstGeom prst="straightConnector1">
@@ -4734,7 +4733,7 @@
                         <wps:cNvSpPr txBox="1"/>
                         <wps:spPr>
                           <a:xfrm>
-                            <a:off x="1617133" y="3784600"/>
+                            <a:off x="2019300" y="3787140"/>
                             <a:ext cx="976976" cy="345844"/>
                           </a:xfrm>
                           <a:prstGeom prst="rect">
@@ -4792,7 +4791,7 @@
                         <wps:cNvSpPr txBox="1"/>
                         <wps:spPr>
                           <a:xfrm>
-                            <a:off x="999066" y="4004734"/>
+                            <a:off x="1402080" y="4008120"/>
                             <a:ext cx="535940" cy="463550"/>
                           </a:xfrm>
                           <a:prstGeom prst="rect">
@@ -4832,17 +4831,14 @@
                     </wpg:wgp>
                   </a:graphicData>
                 </a:graphic>
-                <wp14:sizeRelH relativeFrom="margin">
-                  <wp14:pctWidth>0</wp14:pctWidth>
-                </wp14:sizeRelH>
               </wp:anchor>
             </w:drawing>
           </mc:Choice>
           <mc:Fallback>
             <w:pict>
-              <v:group id="Grupo 211" o:spid="_x0000_s1071" style="position:absolute;left:0;text-align:left;margin-left:272.1pt;margin-top:35.6pt;width:703.25pt;height:351.85pt;z-index:251593728;mso-width-relative:margin" coordorigin="-58" coordsize="89312,44682" o:gfxdata="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">
-                <v:rect id="Retângulo 34" o:spid="_x0000_s1072" style="position:absolute;left:22013;top:2286;width:48641;height:30861;visibility:visible;mso-wrap-style:square;v-text-anchor:middle" o:gfxdata="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" fillcolor="#f2f2f2 [3052]" stroked="f" strokeweight="1pt"/>
-                <v:roundrect id="Retângulo: Cantos Arredondados 36" o:spid="_x0000_s1073" style="position:absolute;left:23114;top:3471;width:14395;height:9150;visibility:visible;mso-wrap-style:square;v-text-anchor:middle" arcsize="10923f" o:gfxdata="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" fillcolor="#d8d8d8 [2732]" stroked="f" strokeweight="1pt">
+              <v:group id="Grupo 1" o:spid="_x0000_s1071" style="position:absolute;left:0;text-align:left;margin-left:241.15pt;margin-top:35.55pt;width:734.5pt;height:352.1pt;z-index:251593728" coordsize="93283,44716" o:gfxdata="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">
+                <v:rect id="Retângulo 34" o:spid="_x0000_s1072" style="position:absolute;left:21869;top:2286;width:52832;height:30861;visibility:visible;mso-wrap-style:square;v-text-anchor:middle" o:gfxdata="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" fillcolor="#f2f2f2 [3052]" stroked="f" strokeweight="1pt"/>
+                <v:roundrect id="Retângulo: Cantos Arredondados 36" o:spid="_x0000_s1073" style="position:absolute;left:27127;top:3505;width:14395;height:9150;visibility:visible;mso-wrap-style:square;v-text-anchor:middle" arcsize="10923f" o:gfxdata="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" fillcolor="#d8d8d8 [2732]" stroked="f" strokeweight="1pt">
                   <v:stroke joinstyle="miter"/>
                   <v:textbox>
                     <w:txbxContent>
@@ -4869,7 +4865,7 @@
                     </w:txbxContent>
                   </v:textbox>
                 </v:roundrect>
-                <v:roundrect id="Retângulo: Cantos Arredondados 37" o:spid="_x0000_s1074" style="position:absolute;left:39116;top:3471;width:14400;height:28581;visibility:visible;mso-wrap-style:square;v-text-anchor:top" arcsize="10923f" o:gfxdata="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" fillcolor="#d8d8d8 [2732]" stroked="f" strokeweight="1pt">
+                <v:roundrect id="Retângulo: Cantos Arredondados 37" o:spid="_x0000_s1074" style="position:absolute;left:43129;top:3505;width:14400;height:28581;visibility:visible;mso-wrap-style:square;v-text-anchor:top" arcsize="10923f" o:gfxdata="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" fillcolor="#d8d8d8 [2732]" stroked="f" strokeweight="1pt">
                   <v:stroke joinstyle="miter"/>
                   <v:textbox>
                     <w:txbxContent>
@@ -4901,7 +4897,7 @@
                     </w:txbxContent>
                   </v:textbox>
                 </v:roundrect>
-                <v:roundrect id="Retângulo: Cantos Arredondados 38" o:spid="_x0000_s1075" style="position:absolute;left:55118;top:3471;width:14400;height:28581;visibility:visible;mso-wrap-style:square;v-text-anchor:top" arcsize="10923f" o:gfxdata="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" fillcolor="#d8d8d8 [2732]" stroked="f" strokeweight="1pt">
+                <v:roundrect id="Retângulo: Cantos Arredondados 38" o:spid="_x0000_s1075" style="position:absolute;left:59131;top:3505;width:14400;height:28581;visibility:visible;mso-wrap-style:square;v-text-anchor:top" arcsize="10923f" o:gfxdata="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" fillcolor="#d8d8d8 [2732]" stroked="f" strokeweight="1pt">
                   <v:stroke joinstyle="miter"/>
                   <v:textbox>
                     <w:txbxContent>
@@ -4933,7 +4929,7 @@
                     </w:txbxContent>
                   </v:textbox>
                 </v:roundrect>
-                <v:roundrect id="Retângulo: Cantos Arredondados 40" o:spid="_x0000_s1076" style="position:absolute;left:23114;top:13800;width:14395;height:18282;visibility:visible;mso-wrap-style:square;v-text-anchor:top" arcsize="10923f" o:gfxdata="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" fillcolor="#d8d8d8 [2732]" stroked="f" strokeweight="1pt">
+                <v:roundrect id="Retângulo: Cantos Arredondados 40" o:spid="_x0000_s1076" style="position:absolute;left:27127;top:13792;width:14395;height:18281;visibility:visible;mso-wrap-style:square;v-text-anchor:top" arcsize="10923f" o:gfxdata="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" fillcolor="#d8d8d8 [2732]" stroked="f" strokeweight="1pt">
                   <v:stroke joinstyle="miter"/>
                   <v:textbox>
                     <w:txbxContent>
@@ -4965,10 +4961,10 @@
                     </w:txbxContent>
                   </v:textbox>
                 </v:roundrect>
-                <v:rect id="Retângulo 41" o:spid="_x0000_s1077" style="position:absolute;top:24120;width:72553;height:5709;visibility:visible;mso-wrap-style:square;v-text-anchor:middle" o:gfxdata="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" fillcolor="#92d050" stroked="f" strokeweight="1pt">
+                <v:rect id="Retângulo 41" o:spid="_x0000_s1077" style="position:absolute;left:4038;top:24155;width:72553;height:5709;visibility:visible;mso-wrap-style:square;v-text-anchor:middle" o:gfxdata="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" fillcolor="#92d050" stroked="f" strokeweight="1pt">
                   <v:fill opacity="32896f"/>
                 </v:rect>
-                <v:rect id="Retângulo 42" o:spid="_x0000_s1078" style="position:absolute;left:26643;top:25074;width:7195;height:3956;visibility:visible;mso-wrap-style:square;v-text-anchor:middle" o:gfxdata="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" fillcolor="white [3212]" strokecolor="#a5a5a5 [3206]" strokeweight="1pt">
+                <v:rect id="Retângulo 42" o:spid="_x0000_s1078" style="position:absolute;left:30632;top:25069;width:7194;height:3956;visibility:visible;mso-wrap-style:square;v-text-anchor:middle" o:gfxdata="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" fillcolor="white [3212]" strokecolor="#a5a5a5 [3206]" strokeweight="1pt">
                   <v:stroke dashstyle="3 1"/>
                   <v:textbox>
                     <w:txbxContent>
@@ -4996,7 +4992,7 @@
                     </w:txbxContent>
                   </v:textbox>
                 </v:rect>
-                <v:rect id="Retângulo 43" o:spid="_x0000_s1079" style="position:absolute;left:15466;top:25048;width:7195;height:3956;visibility:visible;mso-wrap-style:square;v-text-anchor:middle" o:gfxdata="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" fillcolor="white [3212]" strokecolor="#a5a5a5 [3206]" strokeweight="1pt">
+                <v:rect id="Retângulo 43" o:spid="_x0000_s1079" style="position:absolute;left:18288;top:25069;width:7194;height:3956;visibility:visible;mso-wrap-style:square;v-text-anchor:middle" o:gfxdata="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" fillcolor="white [3212]" strokecolor="#a5a5a5 [3206]" strokeweight="1pt">
                   <v:stroke dashstyle="3 1"/>
                   <v:textbox>
                     <w:txbxContent>
@@ -5020,7 +5016,7 @@
                     </w:txbxContent>
                   </v:textbox>
                 </v:rect>
-                <v:shape id="Caixa de texto 44" o:spid="_x0000_s1080" type="#_x0000_t202" style="position:absolute;left:-58;top:25564;width:11573;height:2826;visibility:visible;mso-wrap-style:square;v-text-anchor:top" o:gfxdata="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" filled="f" stroked="f" strokeweight=".5pt">
+                <v:shape id="Caixa de texto 44" o:spid="_x0000_s1080" type="#_x0000_t202" style="position:absolute;left:3962;top:25527;width:11574;height:2825;visibility:visible;mso-wrap-style:square;v-text-anchor:top" o:gfxdata="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" filled="f" stroked="f" strokeweight=".5pt">
                   <v:textbox>
                     <w:txbxContent>
                       <w:p>
@@ -5039,7 +5035,7 @@
                     </w:txbxContent>
                   </v:textbox>
                 </v:shape>
-                <v:rect id="Retângulo 45" o:spid="_x0000_s1081" style="position:absolute;left:44958;top:26924;width:7194;height:3956;visibility:visible;mso-wrap-style:square;v-text-anchor:middle" o:gfxdata="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" fillcolor="white [3212]" strokecolor="#a5a5a5 [3206]" strokeweight="1pt">
+                <v:rect id="Retângulo 45" o:spid="_x0000_s1081" style="position:absolute;left:48996;top:26898;width:7195;height:3956;visibility:visible;mso-wrap-style:square;v-text-anchor:middle" o:gfxdata="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" fillcolor="white [3212]" strokecolor="#a5a5a5 [3206]" strokeweight="1pt">
                   <v:stroke dashstyle="3 1"/>
                   <v:textbox>
                     <w:txbxContent>
@@ -5061,7 +5057,7 @@
                     </w:txbxContent>
                   </v:textbox>
                 </v:rect>
-                <v:rect id="Retângulo 46" o:spid="_x0000_s1082" style="position:absolute;left:42672;top:23029;width:7194;height:3956;visibility:visible;mso-wrap-style:square;v-text-anchor:middle" o:gfxdata="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" fillcolor="white [3212]" strokecolor="#a5a5a5 [3206]" strokeweight="1pt">
+                <v:rect id="Retângulo 46" o:spid="_x0000_s1082" style="position:absolute;left:46710;top:23012;width:7195;height:3956;visibility:visible;mso-wrap-style:square;v-text-anchor:middle" o:gfxdata="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" fillcolor="white [3212]" strokecolor="#a5a5a5 [3206]" strokeweight="1pt">
                   <v:stroke dashstyle="3 1"/>
                   <v:textbox>
                     <w:txbxContent>
@@ -5094,7 +5090,7 @@
                     </w:txbxContent>
                   </v:textbox>
                 </v:rect>
-                <v:rect id="Retângulo 47" o:spid="_x0000_s1083" style="position:absolute;left:60367;top:26839;width:7918;height:3956;visibility:visible;mso-wrap-style:square;v-text-anchor:middle" o:gfxdata="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" fillcolor="white [3212]" strokecolor="#a5a5a5 [3206]" strokeweight="1pt">
+                <v:rect id="Retângulo 47" o:spid="_x0000_s1083" style="position:absolute;left:64389;top:26822;width:7918;height:3956;visibility:visible;mso-wrap-style:square;v-text-anchor:middle" o:gfxdata="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" fillcolor="white [3212]" strokecolor="#a5a5a5 [3206]" strokeweight="1pt">
                   <v:stroke dashstyle="3 1"/>
                   <v:textbox>
                     <w:txbxContent>
@@ -5116,7 +5112,7 @@
                     </w:txbxContent>
                   </v:textbox>
                 </v:rect>
-                <v:rect id="Retângulo 49" o:spid="_x0000_s1084" style="position:absolute;left:58589;top:22944;width:7194;height:3956;visibility:visible;mso-wrap-style:square;v-text-anchor:middle" o:gfxdata="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" fillcolor="white [3212]" strokecolor="#a5a5a5 [3206]" strokeweight="1pt">
+                <v:rect id="Retângulo 49" o:spid="_x0000_s1084" style="position:absolute;left:62636;top:22936;width:7194;height:3956;visibility:visible;mso-wrap-style:square;v-text-anchor:middle" o:gfxdata="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" fillcolor="white [3212]" strokecolor="#a5a5a5 [3206]" strokeweight="1pt">
                   <v:stroke dashstyle="3 1"/>
                   <v:textbox>
                     <w:txbxContent>
@@ -5142,7 +5138,7 @@
                     </w:txbxContent>
                   </v:textbox>
                 </v:rect>
-                <v:shape id="Caixa de texto 50" o:spid="_x0000_s1085" type="#_x0000_t202" style="position:absolute;left:22013;width:14814;height:3297;visibility:visible;mso-wrap-style:square;v-text-anchor:top" o:gfxdata="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" filled="f" stroked="f" strokeweight=".5pt">
+                <v:shape id="Caixa de texto 50" o:spid="_x0000_s1085" type="#_x0000_t202" style="position:absolute;left:21945;width:14815;height:3297;visibility:visible;mso-wrap-style:square;v-text-anchor:top" o:gfxdata="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" filled="f" stroked="f" strokeweight=".5pt">
                   <v:textbox>
                     <w:txbxContent>
                       <w:p>
@@ -5153,7 +5149,7 @@
                     </w:txbxContent>
                   </v:textbox>
                 </v:shape>
-                <v:group id="Grupo 51" o:spid="_x0000_s1086" style="position:absolute;left:9990;top:11599;width:7125;height:3721" coordsize="7124,3726" o:gfxdata="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">
+                <v:group id="Grupo 51" o:spid="_x0000_s1086" style="position:absolute;left:9982;top:11658;width:7124;height:3721" coordsize="7124,3726" o:gfxdata="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">
                   <v:shape id="Seta: Para Baixo 52" o:spid="_x0000_s1087" type="#_x0000_t67" style="position:absolute;left:2292;top:-1658;width:2540;height:7124;rotation:90;flip:x;visibility:visible;mso-wrap-style:square;v-text-anchor:middle" o:gfxdata="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" adj="17750" fillcolor="#7f7f7f [1612]" stroked="f" strokeweight="1.5pt"/>
                   <v:shape id="Caixa de Texto 2" o:spid="_x0000_s1088" type="#_x0000_t202" style="position:absolute;left:1208;top:-574;width:3726;height:4874;rotation:-90;flip:x y;visibility:visible;mso-wrap-style:square;v-text-anchor:top" o:gfxdata="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" filled="f" stroked="f">
                     <v:textbox style="layout-flow:vertical;mso-layout-flow-alt:bottom-to-top">
@@ -5181,7 +5177,7 @@
                     </v:textbox>
                   </v:shape>
                 </v:group>
-                <v:group id="Grupo 31" o:spid="_x0000_s1089" style="position:absolute;left:18965;top:11261;width:1727;height:4387;rotation:-90" coordorigin="19188" coordsize="1727,4390" o:gfxdata="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">
+                <v:group id="Grupo 31" o:spid="_x0000_s1089" style="position:absolute;left:18859;top:11316;width:1727;height:4388;rotation:-90" coordorigin="19188" coordsize="1727,4390" o:gfxdata="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">
                   <v:oval id="Oval 5" o:spid="_x0000_s1090" style="position:absolute;left:19188;width:1727;height:1797;visibility:visible;mso-wrap-style:square;v-text-anchor:middle" o:gfxdata="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" filled="f" stroked="f" strokeweight="1pt">
                     <v:stroke joinstyle="miter"/>
                     <v:textbox>
@@ -5204,7 +5200,7 @@
                     <v:stroke joinstyle="miter"/>
                   </v:line>
                 </v:group>
-                <v:group id="Grupo 55" o:spid="_x0000_s1092" style="position:absolute;left:71543;top:11599;width:7125;height:3721" coordorigin="" coordsize="7124,3726" o:gfxdata="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">
+                <v:group id="Grupo 55" o:spid="_x0000_s1092" style="position:absolute;left:75590;top:11582;width:7125;height:3721" coordorigin="" coordsize="7124,3726" o:gfxdata="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">
                   <v:shape id="Seta: Para Baixo 56" o:spid="_x0000_s1093" type="#_x0000_t67" style="position:absolute;left:2292;top:-1658;width:2540;height:7124;rotation:90;flip:x;visibility:visible;mso-wrap-style:square;v-text-anchor:middle" o:gfxdata="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" adj="17750" fillcolor="#7f7f7f [1612]" stroked="f" strokeweight="1.5pt"/>
                   <v:shape id="Caixa de Texto 2" o:spid="_x0000_s1094" type="#_x0000_t202" style="position:absolute;left:2178;top:-575;width:3726;height:4875;rotation:-90;flip:x y;visibility:visible;mso-wrap-style:square;v-text-anchor:top" o:gfxdata="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" filled="f" stroked="f">
                     <v:textbox style="layout-flow:vertical;mso-layout-flow-alt:bottom-to-top">
@@ -5226,16 +5222,16 @@
                     </v:textbox>
                   </v:shape>
                 </v:group>
-                <v:oval id="Oval 58" o:spid="_x0000_s1095" style="position:absolute;left:27686;top:35475;width:4320;height:4320;visibility:visible;mso-wrap-style:square;v-text-anchor:middle" o:gfxdata="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" fillcolor="#92d050" stroked="f" strokeweight="1pt">
+                <v:oval id="Oval 58" o:spid="_x0000_s1095" style="position:absolute;left:31699;top:35509;width:4320;height:4320;visibility:visible;mso-wrap-style:square;v-text-anchor:middle" o:gfxdata="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" fillcolor="#92d050" stroked="f" strokeweight="1pt">
                   <v:stroke joinstyle="miter"/>
                 </v:oval>
-                <v:oval id="Oval 59" o:spid="_x0000_s1096" style="position:absolute;left:43688;top:35475;width:4320;height:4320;visibility:visible;mso-wrap-style:square;v-text-anchor:middle" o:gfxdata="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" fillcolor="#92d050" stroked="f" strokeweight="1pt">
+                <v:oval id="Oval 59" o:spid="_x0000_s1096" style="position:absolute;left:47701;top:35509;width:4320;height:4320;visibility:visible;mso-wrap-style:square;v-text-anchor:middle" o:gfxdata="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" fillcolor="#92d050" stroked="f" strokeweight="1pt">
                   <v:stroke joinstyle="miter"/>
                 </v:oval>
-                <v:oval id="Oval 63" o:spid="_x0000_s1097" style="position:absolute;left:82550;top:35475;width:4320;height:4320;visibility:visible;mso-wrap-style:square;v-text-anchor:middle" o:gfxdata="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" fillcolor="#f60" stroked="f" strokeweight="1pt">
+                <v:oval id="Oval 63" o:spid="_x0000_s1097" style="position:absolute;left:86563;top:35509;width:4320;height:4320;visibility:visible;mso-wrap-style:square;v-text-anchor:middle" o:gfxdata="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" fillcolor="#f60" stroked="f" strokeweight="1pt">
                   <v:stroke joinstyle="miter"/>
                 </v:oval>
-                <v:rect id="Retângulo 192" o:spid="_x0000_s1098" style="position:absolute;left:80094;top:10160;width:9159;height:6788;visibility:visible;mso-wrap-style:square;v-text-anchor:middle" o:gfxdata="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" fillcolor="#f2f2f2 [3052]" stroked="f" strokeweight="1pt">
+                <v:rect id="Retângulo 192" o:spid="_x0000_s1098" style="position:absolute;left:84124;top:10134;width:9159;height:6789;visibility:visible;mso-wrap-style:square;v-text-anchor:middle" o:gfxdata="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" fillcolor="#f2f2f2 [3052]" stroked="f" strokeweight="1pt">
                   <v:textbox>
                     <w:txbxContent>
                       <w:p>
@@ -5257,7 +5253,7 @@
                     </w:txbxContent>
                   </v:textbox>
                 </v:rect>
-                <v:rect id="Retângulo 193" o:spid="_x0000_s1099" style="position:absolute;top:10075;width:9158;height:6789;visibility:visible;mso-wrap-style:square;v-text-anchor:middle" o:gfxdata="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" fillcolor="#f2f2f2 [3052]" stroked="f" strokeweight="1pt">
+                <v:rect id="Retângulo 193" o:spid="_x0000_s1099" style="position:absolute;top:10134;width:9156;height:6788;visibility:visible;mso-wrap-style:square;v-text-anchor:middle" o:gfxdata="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" fillcolor="#f2f2f2 [3052]" stroked="f" strokeweight="1pt">
                   <v:textbox>
                     <w:txbxContent>
                       <w:p>
@@ -5280,10 +5276,10 @@
                     </w:txbxContent>
                   </v:textbox>
                 </v:rect>
-                <v:oval id="Oval 194" o:spid="_x0000_s1100" style="position:absolute;left:60875;top:35475;width:4320;height:4320;visibility:visible;mso-wrap-style:square;v-text-anchor:middle" o:gfxdata="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" fillcolor="#92d050" stroked="f" strokeweight="1pt">
+                <v:oval id="Oval 194" o:spid="_x0000_s1100" style="position:absolute;left:64922;top:35509;width:4320;height:4320;visibility:visible;mso-wrap-style:square;v-text-anchor:middle" o:gfxdata="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" fillcolor="#92d050" stroked="f" strokeweight="1pt">
                   <v:stroke joinstyle="miter"/>
                 </v:oval>
-                <v:shape id="Caixa de texto 195" o:spid="_x0000_s1101" type="#_x0000_t202" style="position:absolute;left:82550;top:40047;width:5776;height:2949;visibility:visible;mso-wrap-style:square;v-text-anchor:middle" o:gfxdata="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" filled="f" stroked="f" strokeweight=".5pt">
+                <v:shape id="Caixa de texto 195" o:spid="_x0000_s1101" type="#_x0000_t202" style="position:absolute;left:86563;top:40081;width:5776;height:2949;visibility:visible;mso-wrap-style:square;v-text-anchor:middle" o:gfxdata="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" filled="f" stroked="f" strokeweight=".5pt">
                   <v:textbox>
                     <w:txbxContent>
                       <w:p>
@@ -5303,7 +5299,7 @@
                     </w:txbxContent>
                   </v:textbox>
                 </v:shape>
-                <v:shape id="Caixa de texto 196" o:spid="_x0000_s1102" type="#_x0000_t202" style="position:absolute;left:60960;top:40047;width:4770;height:2949;visibility:visible;mso-wrap-style:square;v-text-anchor:middle" o:gfxdata="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" filled="f" stroked="f" strokeweight=".5pt">
+                <v:shape id="Caixa de texto 196" o:spid="_x0000_s1102" type="#_x0000_t202" style="position:absolute;left:64998;top:40081;width:4770;height:2949;visibility:visible;mso-wrap-style:square;v-text-anchor:middle" o:gfxdata="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" filled="f" stroked="f" strokeweight=".5pt">
                   <v:textbox>
                     <w:txbxContent>
                       <w:p>
@@ -5323,7 +5319,7 @@
                     </w:txbxContent>
                   </v:textbox>
                 </v:shape>
-                <v:shape id="Caixa de texto 197" o:spid="_x0000_s1103" type="#_x0000_t202" style="position:absolute;left:43688;top:40047;width:5359;height:2946;visibility:visible;mso-wrap-style:square;v-text-anchor:middle" o:gfxdata="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" filled="f" stroked="f" strokeweight=".5pt">
+                <v:shape id="Caixa de texto 197" o:spid="_x0000_s1103" type="#_x0000_t202" style="position:absolute;left:47701;top:40081;width:5359;height:2946;visibility:visible;mso-wrap-style:square;v-text-anchor:middle" o:gfxdata="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" filled="f" stroked="f" strokeweight=".5pt">
                   <v:textbox>
                     <w:txbxContent>
                       <w:p>
@@ -5343,7 +5339,7 @@
                     </w:txbxContent>
                   </v:textbox>
                 </v:shape>
-                <v:shape id="Caixa de texto 198" o:spid="_x0000_s1104" type="#_x0000_t202" style="position:absolute;left:25568;top:39795;width:8651;height:2949;visibility:visible;mso-wrap-style:square;v-text-anchor:middle" o:gfxdata="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" filled="f" stroked="f" strokeweight=".5pt">
+                <v:shape id="Caixa de texto 198" o:spid="_x0000_s1104" type="#_x0000_t202" style="position:absolute;left:29565;top:39776;width:8652;height:2949;visibility:visible;mso-wrap-style:square;v-text-anchor:middle" o:gfxdata="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" filled="f" stroked="f" strokeweight=".5pt">
                   <v:textbox>
                     <w:txbxContent>
                       <w:p>
@@ -5364,16 +5360,16 @@
                     </w:txbxContent>
                   </v:textbox>
                 </v:shape>
-                <v:shape id="Conexão reta unidirecional 199" o:spid="_x0000_s1105" type="#_x0000_t32" style="position:absolute;left:66632;top:37846;width:14760;height:0;visibility:visible;mso-wrap-style:square" o:connectortype="straight" o:gfxdata="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" strokecolor="black [3200]" strokeweight="1pt">
+                <v:shape id="Conexão reta unidirecional 199" o:spid="_x0000_s1105" type="#_x0000_t32" style="position:absolute;left:70637;top:37871;width:14760;height:0;visibility:visible;mso-wrap-style:square" o:connectortype="straight" o:gfxdata="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" strokecolor="black [3200]" strokeweight="1pt">
                   <v:stroke dashstyle="dash" startarrow="block" endarrow="block" joinstyle="miter"/>
                 </v:shape>
-                <v:shape id="Conexão reta unidirecional 200" o:spid="_x0000_s1106" type="#_x0000_t32" style="position:absolute;left:49445;top:37846;width:10080;height:0;visibility:visible;mso-wrap-style:square" o:connectortype="straight" o:gfxdata="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" strokecolor="black [3200]" strokeweight="1pt">
+                <v:shape id="Conexão reta unidirecional 200" o:spid="_x0000_s1106" type="#_x0000_t32" style="position:absolute;left:53492;top:37871;width:10080;height:0;visibility:visible;mso-wrap-style:square" o:connectortype="straight" o:gfxdata="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" strokecolor="black [3200]" strokeweight="1pt">
                   <v:stroke dashstyle="dash" startarrow="block" endarrow="block" joinstyle="miter"/>
                 </v:shape>
-                <v:shape id="Conexão reta unidirecional 201" o:spid="_x0000_s1107" type="#_x0000_t32" style="position:absolute;left:32935;top:37846;width:10080;height:0;visibility:visible;mso-wrap-style:square" o:connectortype="straight" o:gfxdata="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" strokecolor="black [3200]" strokeweight="1pt">
+                <v:shape id="Conexão reta unidirecional 201" o:spid="_x0000_s1107" type="#_x0000_t32" style="position:absolute;left:36957;top:37871;width:10080;height:0;visibility:visible;mso-wrap-style:square" o:connectortype="straight" o:gfxdata="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" strokecolor="black [3200]" strokeweight="1pt">
                   <v:stroke dashstyle="dash" startarrow="block" endarrow="block" joinstyle="miter"/>
                 </v:shape>
-                <v:shape id="Caixa de texto 202" o:spid="_x0000_s1108" type="#_x0000_t202" style="position:absolute;left:69765;top:37846;width:9770;height:3458;visibility:visible;mso-wrap-style:square;v-text-anchor:top" o:gfxdata="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" filled="f" stroked="f" strokeweight=".5pt">
+                <v:shape id="Caixa de texto 202" o:spid="_x0000_s1108" type="#_x0000_t202" style="position:absolute;left:73761;top:37871;width:9770;height:3458;visibility:visible;mso-wrap-style:square;v-text-anchor:top" o:gfxdata="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" filled="f" stroked="f" strokeweight=".5pt">
                   <v:textbox>
                     <w:txbxContent>
                       <w:p>
@@ -5394,7 +5390,7 @@
                     </w:txbxContent>
                   </v:textbox>
                 </v:shape>
-                <v:shape id="Caixa de texto 203" o:spid="_x0000_s1109" type="#_x0000_t202" style="position:absolute;left:33794;top:37846;width:9770;height:3458;visibility:visible;mso-wrap-style:square;v-text-anchor:top" o:gfxdata="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" filled="f" stroked="f" strokeweight=".5pt">
+                <v:shape id="Caixa de texto 203" o:spid="_x0000_s1109" type="#_x0000_t202" style="position:absolute;left:37795;top:37871;width:9769;height:3458;visibility:visible;mso-wrap-style:square;v-text-anchor:top" o:gfxdata="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" filled="f" stroked="f" strokeweight=".5pt">
                   <v:textbox>
                     <w:txbxContent>
                       <w:p>
@@ -5415,7 +5411,7 @@
                     </w:txbxContent>
                   </v:textbox>
                 </v:shape>
-                <v:shape id="Caixa de texto 206" o:spid="_x0000_s1110" type="#_x0000_t202" style="position:absolute;left:50597;top:37878;width:9770;height:3459;visibility:visible;mso-wrap-style:square;v-text-anchor:top" o:gfxdata="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" filled="f" stroked="f" strokeweight=".5pt">
+                <v:shape id="Caixa de texto 206" o:spid="_x0000_s1110" type="#_x0000_t202" style="position:absolute;left:54635;top:37871;width:9770;height:3458;visibility:visible;mso-wrap-style:square;v-text-anchor:top" o:gfxdata="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" filled="f" stroked="f" strokeweight=".5pt">
                   <v:textbox>
                     <w:txbxContent>
                       <w:p>
@@ -5436,13 +5432,13 @@
                     </w:txbxContent>
                   </v:textbox>
                 </v:shape>
-                <v:oval id="Oval 207" o:spid="_x0000_s1111" style="position:absolute;left:10583;top:35475;width:4320;height:4320;visibility:visible;mso-wrap-style:square;v-text-anchor:middle" o:gfxdata="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" fillcolor="#00b0f0" stroked="f" strokeweight="1pt">
+                <v:oval id="Oval 207" o:spid="_x0000_s1111" style="position:absolute;left:14630;top:35509;width:4320;height:4320;visibility:visible;mso-wrap-style:square;v-text-anchor:middle" o:gfxdata="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" fillcolor="#00b0f0" stroked="f" strokeweight="1pt">
                   <v:stroke joinstyle="miter"/>
                 </v:oval>
-                <v:shape id="Conexão reta unidirecional 208" o:spid="_x0000_s1112" type="#_x0000_t32" style="position:absolute;left:16002;top:37761;width:10080;height:0;visibility:visible;mso-wrap-style:square" o:connectortype="straight" o:gfxdata="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" strokecolor="black [3200]" strokeweight="1pt">
+                <v:shape id="Conexão reta unidirecional 208" o:spid="_x0000_s1112" type="#_x0000_t32" style="position:absolute;left:20040;top:37795;width:10080;height:0;visibility:visible;mso-wrap-style:square" o:connectortype="straight" o:gfxdata="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" strokecolor="black [3200]" strokeweight="1pt">
                   <v:stroke dashstyle="dash" startarrow="block" endarrow="block" joinstyle="miter"/>
                 </v:shape>
-                <v:shape id="Caixa de texto 209" o:spid="_x0000_s1113" type="#_x0000_t202" style="position:absolute;left:16171;top:37846;width:9770;height:3458;visibility:visible;mso-wrap-style:square;v-text-anchor:top" o:gfxdata="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" filled="f" stroked="f" strokeweight=".5pt">
+                <v:shape id="Caixa de texto 209" o:spid="_x0000_s1113" type="#_x0000_t202" style="position:absolute;left:20193;top:37871;width:9769;height:3458;visibility:visible;mso-wrap-style:square;v-text-anchor:top" o:gfxdata="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" filled="f" stroked="f" strokeweight=".5pt">
                   <v:textbox>
                     <w:txbxContent>
                       <w:p>
@@ -5479,7 +5475,7 @@
                     </w:txbxContent>
                   </v:textbox>
                 </v:shape>
-                <v:shape id="Caixa de texto 210" o:spid="_x0000_s1114" type="#_x0000_t202" style="position:absolute;left:9990;top:40047;width:5360;height:4635;visibility:visible;mso-wrap-style:square;v-text-anchor:middle" o:gfxdata="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" filled="f" stroked="f" strokeweight=".5pt">
+                <v:shape id="Caixa de texto 210" o:spid="_x0000_s1114" type="#_x0000_t202" style="position:absolute;left:14020;top:40081;width:5360;height:4635;visibility:visible;mso-wrap-style:square;v-text-anchor:middle" o:gfxdata="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" filled="f" stroked="f" strokeweight=".5pt">
                   <v:textbox>
                     <w:txbxContent>
                       <w:p>
@@ -5505,6 +5501,7 @@
           </mc:Fallback>
         </mc:AlternateContent>
       </w:r>
+      <w:bookmarkEnd w:id="0"/>
     </w:p>
     <w:sectPr>
       <w:pgSz w:w="23811" w:h="16838" w:orient="landscape" w:code="8"/>
@@ -6253,7 +6250,7 @@
 </file>
 
 <file path=customXml/itemProps1.xml><?xml version="1.0" encoding="utf-8"?>
-<ds:datastoreItem xmlns:ds="http://schemas.openxmlformats.org/officeDocument/2006/customXml" ds:itemID="{C3110D6A-54E3-456A-978B-AAE2EF191384}">
+<ds:datastoreItem xmlns:ds="http://schemas.openxmlformats.org/officeDocument/2006/customXml" ds:itemID="{718722A5-D238-4092-87D3-26FA4A8483AF}">
   <ds:schemaRefs>
     <ds:schemaRef ds:uri="http://schemas.openxmlformats.org/officeDocument/2006/bibliography"/>
   </ds:schemaRefs>

</xml_diff>